<commit_message>
feat(final project): Use regression to predict year. prove that classification has better result.
</commit_message>
<xml_diff>
--- a/final_project/report.docx
+++ b/final_project/report.docx
@@ -3,11 +3,6 @@
 <w:document xmlns:wpc="http://schemas.microsoft.com/office/word/2010/wordprocessingCanvas" xmlns:cx="http://schemas.microsoft.com/office/drawing/2014/chartex" xmlns:cx1="http://schemas.microsoft.com/office/drawing/2015/9/8/chartex" xmlns:cx2="http://schemas.microsoft.com/office/drawing/2015/10/21/chartex" xmlns:cx3="http://schemas.microsoft.com/office/drawing/2016/5/9/chartex" xmlns:cx4="http://schemas.microsoft.com/office/drawing/2016/5/10/chartex" xmlns:cx5="http://schemas.microsoft.com/office/drawing/2016/5/11/chartex" xmlns:cx6="http://schemas.microsoft.com/office/drawing/2016/5/12/chartex" xmlns:cx7="http://schemas.microsoft.com/office/drawing/2016/5/13/chartex" xmlns:cx8="http://schemas.microsoft.com/office/drawing/2016/5/14/chartex" xmlns:mc="http://schemas.openxmlformats.org/markup-compatibility/2006" xmlns:aink="http://schemas.microsoft.com/office/drawing/2016/ink" xmlns:am3d="http://schemas.microsoft.com/office/drawing/2017/model3d" xmlns:o="urn:schemas-microsoft-com:office:office" xmlns:oel="http://schemas.microsoft.com/office/2019/extlst" xmlns:r="http://schemas.openxmlformats.org/officeDocument/2006/relationships" xmlns:m="http://schemas.openxmlformats.org/officeDocument/2006/math" xmlns:v="urn:schemas-microsoft-com:vml" xmlns:wp14="http://schemas.microsoft.com/office/word/2010/wordprocessingDrawing" xmlns:wp="http://schemas.openxmlformats.org/drawingml/2006/wordprocessingDrawing" xmlns:w10="urn:schemas-microsoft-com:office:word" xmlns:w="http://schemas.openxmlformats.org/wordprocessingml/2006/main" xmlns:w14="http://schemas.microsoft.com/office/word/2010/wordml" xmlns:w15="http://schemas.microsoft.com/office/word/2012/wordml" xmlns:w16cex="http://schemas.microsoft.com/office/word/2018/wordml/cex" xmlns:w16cid="http://schemas.microsoft.com/office/word/2016/wordml/cid" xmlns:w16="http://schemas.microsoft.com/office/word/2018/wordml" xmlns:w16du="http://schemas.microsoft.com/office/word/2023/wordml/word16du" xmlns:w16sdtdh="http://schemas.microsoft.com/office/word/2020/wordml/sdtdatahash" xmlns:w16sdtfl="http://schemas.microsoft.com/office/word/2024/wordml/sdtformatlock" xmlns:w16se="http://schemas.microsoft.com/office/word/2015/wordml/symex" xmlns:wpg="http://schemas.microsoft.com/office/word/2010/wordprocessingGroup" xmlns:wpi="http://schemas.microsoft.com/office/word/2010/wordprocessingInk" xmlns:wne="http://schemas.microsoft.com/office/word/2006/wordml" xmlns:wps="http://schemas.microsoft.com/office/word/2010/wordprocessingShape" mc:Ignorable="w14 w15 w16se w16cid w16 w16cex w16sdtdh w16sdtfl w16du wp14">
   <w:body>
     <w:p>
-      <w:pPr>
-        <w:rPr>
-          <w:rFonts w:hint="eastAsia"/>
-        </w:rPr>
-      </w:pPr>
       <w:r>
         <w:rPr>
           <w:rFonts w:hint="eastAsia"/>
@@ -28,11 +23,6 @@
       </w:r>
     </w:p>
     <w:p>
-      <w:pPr>
-        <w:rPr>
-          <w:rFonts w:hint="eastAsia"/>
-        </w:rPr>
-      </w:pPr>
       <w:r>
         <w:rPr>
           <w:rFonts w:hint="eastAsia"/>
@@ -53,11 +43,6 @@
       </w:r>
     </w:p>
     <w:p>
-      <w:pPr>
-        <w:rPr>
-          <w:rFonts w:hint="eastAsia"/>
-        </w:rPr>
-      </w:pPr>
       <w:r>
         <w:rPr>
           <w:rFonts w:hint="eastAsia"/>
@@ -74,15 +59,24 @@
         <w:rPr>
           <w:rFonts w:hint="eastAsia"/>
         </w:rPr>
-        <w:t xml:space="preserve"> (Shape): torch.Size([768])</w:t>
-      </w:r>
-    </w:p>
-    <w:p>
-      <w:pPr>
-        <w:rPr>
-          <w:rFonts w:hint="eastAsia"/>
-        </w:rPr>
-      </w:pPr>
+        <w:t xml:space="preserve"> (Shape): </w:t>
+      </w:r>
+      <w:proofErr w:type="spellStart"/>
+      <w:r>
+        <w:rPr>
+          <w:rFonts w:hint="eastAsia"/>
+        </w:rPr>
+        <w:t>torch.Size</w:t>
+      </w:r>
+      <w:proofErr w:type="spellEnd"/>
+      <w:r>
+        <w:rPr>
+          <w:rFonts w:hint="eastAsia"/>
+        </w:rPr>
+        <w:t>([768])</w:t>
+      </w:r>
+    </w:p>
+    <w:p>
       <w:r>
         <w:rPr>
           <w:rFonts w:hint="eastAsia"/>
@@ -127,13 +121,221 @@
       </w:r>
     </w:p>
     <w:p>
-      <w:r>
-        <w:t>tensor([ 3.4568, -4.3734,  2.7660, -1.5568, -2.3341,  1.3031, -0.6102, -2.5398,</w:t>
+      <w:proofErr w:type="gramStart"/>
+      <w:r>
+        <w:t>tensor(</w:t>
+      </w:r>
+      <w:proofErr w:type="gramEnd"/>
+      <w:r>
+        <w:t>[ 3.4568, -4.</w:t>
+      </w:r>
+      <w:proofErr w:type="gramStart"/>
+      <w:r>
+        <w:t>3734,  2.7660</w:t>
+      </w:r>
+      <w:proofErr w:type="gramEnd"/>
+      <w:r>
+        <w:t>, -1.5568, -2.</w:t>
+      </w:r>
+      <w:proofErr w:type="gramStart"/>
+      <w:r>
+        <w:t>3341,  1.3031</w:t>
+      </w:r>
+      <w:proofErr w:type="gramEnd"/>
+      <w:r>
+        <w:t>, -0.6102, -2.5398,</w:t>
       </w:r>
     </w:p>
     <w:p>
       <w:r>
         <w:t xml:space="preserve">        -1.5115, -0.8441])</w:t>
+      </w:r>
+    </w:p>
+    <w:p/>
+    <w:p>
+      <w:r>
+        <w:rPr>
+          <w:rFonts w:ascii="Segoe UI Symbol" w:hAnsi="Segoe UI Symbol" w:cs="Segoe UI Symbol"/>
+        </w:rPr>
+        <w:t>❯</w:t>
+      </w:r>
+      <w:r>
+        <w:t xml:space="preserve"> python3 train.py</w:t>
+      </w:r>
+    </w:p>
+    <w:p>
+      <w:r>
+        <w:t xml:space="preserve">Using device: </w:t>
+      </w:r>
+      <w:proofErr w:type="spellStart"/>
+      <w:r>
+        <w:t>cpu</w:t>
+      </w:r>
+      <w:proofErr w:type="spellEnd"/>
+    </w:p>
+    <w:p>
+      <w:r>
+        <w:rPr>
+          <w:rFonts w:hint="eastAsia"/>
+        </w:rPr>
+        <w:t>正在載入特徵資料</w:t>
+      </w:r>
+      <w:r>
+        <w:rPr>
+          <w:rFonts w:hint="eastAsia"/>
+        </w:rPr>
+        <w:t>...</w:t>
+      </w:r>
+    </w:p>
+    <w:p>
+      <w:r>
+        <w:rPr>
+          <w:rFonts w:hint="eastAsia"/>
+        </w:rPr>
+        <w:t>總資料筆數</w:t>
+      </w:r>
+      <w:r>
+        <w:rPr>
+          <w:rFonts w:hint="eastAsia"/>
+        </w:rPr>
+        <w:t>: 3671</w:t>
+      </w:r>
+    </w:p>
+    <w:p>
+      <w:r>
+        <w:rPr>
+          <w:rFonts w:hint="eastAsia"/>
+        </w:rPr>
+        <w:t>特徵維度</w:t>
+      </w:r>
+      <w:r>
+        <w:rPr>
+          <w:rFonts w:hint="eastAsia"/>
+        </w:rPr>
+        <w:t>: 768</w:t>
+      </w:r>
+    </w:p>
+    <w:p>
+      <w:r>
+        <w:rPr>
+          <w:rFonts w:hint="eastAsia"/>
+        </w:rPr>
+        <w:t>類別對應</w:t>
+      </w:r>
+      <w:r>
+        <w:rPr>
+          <w:rFonts w:hint="eastAsia"/>
+        </w:rPr>
+        <w:t>: {0: np.int64(1960), 1: np.int64(1970), 2: np.int64(1980), 3: np.int64(1990), 4: np.int64(2000), 5: np.int64(2010), 6: np.int64(2020)}</w:t>
+      </w:r>
+    </w:p>
+    <w:p/>
+    <w:p>
+      <w:r>
+        <w:rPr>
+          <w:rFonts w:ascii="Apple Color Emoji" w:hAnsi="Apple Color Emoji" w:cs="Apple Color Emoji"/>
+        </w:rPr>
+        <w:t>🚀</w:t>
+      </w:r>
+      <w:r>
+        <w:rPr>
+          <w:rFonts w:hint="eastAsia"/>
+        </w:rPr>
+        <w:t xml:space="preserve"> </w:t>
+      </w:r>
+      <w:r>
+        <w:rPr>
+          <w:rFonts w:hint="eastAsia"/>
+        </w:rPr>
+        <w:t>開始</w:t>
+      </w:r>
+      <w:r>
+        <w:rPr>
+          <w:rFonts w:hint="eastAsia"/>
+        </w:rPr>
+        <w:t xml:space="preserve"> 5-Fold Cross Validation...</w:t>
+      </w:r>
+    </w:p>
+    <w:p/>
+    <w:p>
+      <w:r>
+        <w:t>--- Fold 1 / 5 ---</w:t>
+      </w:r>
+    </w:p>
+    <w:p>
+      <w:r>
+        <w:t>Fold 1 Accuracy: 0.3973</w:t>
+      </w:r>
+    </w:p>
+    <w:p/>
+    <w:p>
+      <w:r>
+        <w:t>--- Fold 2 / 5 ---</w:t>
+      </w:r>
+    </w:p>
+    <w:p>
+      <w:r>
+        <w:t>Fold 2 Accuracy: 0.4101</w:t>
+      </w:r>
+    </w:p>
+    <w:p/>
+    <w:p>
+      <w:r>
+        <w:t>--- Fold 3 / 5 ---</w:t>
+      </w:r>
+    </w:p>
+    <w:p>
+      <w:r>
+        <w:lastRenderedPageBreak/>
+        <w:t>Fold 3 Accuracy: 0.3965</w:t>
+      </w:r>
+    </w:p>
+    <w:p/>
+    <w:p>
+      <w:r>
+        <w:t>--- Fold 4 / 5 ---</w:t>
+      </w:r>
+    </w:p>
+    <w:p>
+      <w:r>
+        <w:t>Fold 4 Accuracy: 0.4046</w:t>
+      </w:r>
+    </w:p>
+    <w:p/>
+    <w:p>
+      <w:r>
+        <w:t>--- Fold 5 / 5 ---</w:t>
+      </w:r>
+    </w:p>
+    <w:p>
+      <w:r>
+        <w:t>Fold 5 Accuracy: 0.3883</w:t>
+      </w:r>
+    </w:p>
+    <w:p/>
+    <w:p>
+      <w:r>
+        <w:t>==============================</w:t>
+      </w:r>
+    </w:p>
+    <w:p>
+      <w:r>
+        <w:rPr>
+          <w:rFonts w:hint="eastAsia"/>
+        </w:rPr>
+        <w:t>平均準確率</w:t>
+      </w:r>
+      <w:r>
+        <w:rPr>
+          <w:rFonts w:hint="eastAsia"/>
+        </w:rPr>
+        <w:t xml:space="preserve"> (Mean Accuracy): 0.3993</w:t>
+      </w:r>
+    </w:p>
+    <w:p/>
+    <w:p>
+      <w:r>
+        <w:t>Top-1 Accuracy: 0.3978, Top-2 Accuracy: 0.5790</w:t>
       </w:r>
     </w:p>
     <w:sectPr>

</xml_diff>